<commit_message>
Updated the project for module 6
</commit_message>
<xml_diff>
--- a/Submissions/module05/Module 5 Critical Thinking Option 2.docx
+++ b/Submissions/module05/Module 5 Critical Thinking Option 2.docx
@@ -107,7 +107,7 @@
           <w:sz w:val="24"/>
           <w:szCs w:val="24"/>
         </w:rPr>
-        <w:t>3</w:t>
+        <w:t>5</w:t>
       </w:r>
       <w:r>
         <w:rPr>
@@ -265,7 +265,16 @@
           <w:sz w:val="24"/>
           <w:szCs w:val="24"/>
         </w:rPr>
-        <w:t>4/6</w:t>
+        <w:t>4/</w:t>
+      </w:r>
+      <w:r>
+        <w:rPr>
+          <w:rStyle w:val="fnt0"/>
+          <w:rFonts w:ascii="Times New Roman" w:hAnsi="Times New Roman"/>
+          <w:sz w:val="24"/>
+          <w:szCs w:val="24"/>
+        </w:rPr>
+        <w:t>20</w:t>
       </w:r>
       <w:r>
         <w:rPr>
@@ -387,19 +396,16 @@
     <w:p/>
     <w:p>
       <w:r>
-        <w:t>Initial Screen:</w:t>
+        <w:t>Input and output:</w:t>
       </w:r>
     </w:p>
     <w:p>
       <w:r>
-        <w:rPr>
-          <w:noProof/>
-        </w:rPr>
         <w:drawing>
-          <wp:inline distT="0" distB="0" distL="0" distR="0" wp14:anchorId="5874F223" wp14:editId="7BD74FB1">
-            <wp:extent cx="3801005" cy="3191320"/>
-            <wp:effectExtent l="0" t="0" r="9525" b="9525"/>
-            <wp:docPr id="445386677" name="Picture 1" descr="A screenshot of a computer menu&#10;&#10;AI-generated content may be incorrect."/>
+          <wp:inline distT="0" distB="0" distL="0" distR="0" wp14:anchorId="7CC5C68D" wp14:editId="01976FB2">
+            <wp:extent cx="5943600" cy="1213485"/>
+            <wp:effectExtent l="0" t="0" r="0" b="5715"/>
+            <wp:docPr id="1168950932" name="Picture 1" descr="A screenshot of a computer&#10;&#10;AI-generated content may be incorrect."/>
             <wp:cNvGraphicFramePr>
               <a:graphicFrameLocks xmlns:a="http://schemas.openxmlformats.org/drawingml/2006/main" noChangeAspect="1"/>
             </wp:cNvGraphicFramePr>
@@ -407,7 +413,7 @@
               <a:graphicData uri="http://schemas.openxmlformats.org/drawingml/2006/picture">
                 <pic:pic xmlns:pic="http://schemas.openxmlformats.org/drawingml/2006/picture">
                   <pic:nvPicPr>
-                    <pic:cNvPr id="445386677" name="Picture 1" descr="A screenshot of a computer menu&#10;&#10;AI-generated content may be incorrect."/>
+                    <pic:cNvPr id="1168950932" name="Picture 1" descr="A screenshot of a computer&#10;&#10;AI-generated content may be incorrect."/>
                     <pic:cNvPicPr/>
                   </pic:nvPicPr>
                   <pic:blipFill>
@@ -419,269 +425,7 @@
                   <pic:spPr>
                     <a:xfrm>
                       <a:off x="0" y="0"/>
-                      <a:ext cx="3801005" cy="3191320"/>
-                    </a:xfrm>
-                    <a:prstGeom prst="rect">
-                      <a:avLst/>
-                    </a:prstGeom>
-                  </pic:spPr>
-                </pic:pic>
-              </a:graphicData>
-            </a:graphic>
-          </wp:inline>
-        </w:drawing>
-      </w:r>
-    </w:p>
-    <w:p>
-      <w:r>
-        <w:t>Option 1</w:t>
-      </w:r>
-      <w:r>
-        <w:t>:</w:t>
-      </w:r>
-    </w:p>
-    <w:p>
-      <w:r>
-        <w:drawing>
-          <wp:inline distT="0" distB="0" distL="0" distR="0" wp14:anchorId="0221B3DD" wp14:editId="63ECF171">
-            <wp:extent cx="3810532" cy="3162741"/>
-            <wp:effectExtent l="0" t="0" r="0" b="0"/>
-            <wp:docPr id="2103049271" name="Picture 1" descr="A screenshot of a menu&#10;&#10;AI-generated content may be incorrect."/>
-            <wp:cNvGraphicFramePr>
-              <a:graphicFrameLocks xmlns:a="http://schemas.openxmlformats.org/drawingml/2006/main" noChangeAspect="1"/>
-            </wp:cNvGraphicFramePr>
-            <a:graphic xmlns:a="http://schemas.openxmlformats.org/drawingml/2006/main">
-              <a:graphicData uri="http://schemas.openxmlformats.org/drawingml/2006/picture">
-                <pic:pic xmlns:pic="http://schemas.openxmlformats.org/drawingml/2006/picture">
-                  <pic:nvPicPr>
-                    <pic:cNvPr id="2103049271" name="Picture 1" descr="A screenshot of a menu&#10;&#10;AI-generated content may be incorrect."/>
-                    <pic:cNvPicPr/>
-                  </pic:nvPicPr>
-                  <pic:blipFill>
-                    <a:blip r:embed="rId10"/>
-                    <a:stretch>
-                      <a:fillRect/>
-                    </a:stretch>
-                  </pic:blipFill>
-                  <pic:spPr>
-                    <a:xfrm>
-                      <a:off x="0" y="0"/>
-                      <a:ext cx="3810532" cy="3162741"/>
-                    </a:xfrm>
-                    <a:prstGeom prst="rect">
-                      <a:avLst/>
-                    </a:prstGeom>
-                  </pic:spPr>
-                </pic:pic>
-              </a:graphicData>
-            </a:graphic>
-          </wp:inline>
-        </w:drawing>
-      </w:r>
-    </w:p>
-    <w:p>
-      <w:r>
-        <w:lastRenderedPageBreak/>
-        <w:drawing>
-          <wp:inline distT="0" distB="0" distL="0" distR="0" wp14:anchorId="1488696D" wp14:editId="725D205F">
-            <wp:extent cx="3867690" cy="3200847"/>
-            <wp:effectExtent l="0" t="0" r="0" b="0"/>
-            <wp:docPr id="1051155113" name="Picture 1" descr="A screenshot of a computer menu&#10;&#10;AI-generated content may be incorrect."/>
-            <wp:cNvGraphicFramePr>
-              <a:graphicFrameLocks xmlns:a="http://schemas.openxmlformats.org/drawingml/2006/main" noChangeAspect="1"/>
-            </wp:cNvGraphicFramePr>
-            <a:graphic xmlns:a="http://schemas.openxmlformats.org/drawingml/2006/main">
-              <a:graphicData uri="http://schemas.openxmlformats.org/drawingml/2006/picture">
-                <pic:pic xmlns:pic="http://schemas.openxmlformats.org/drawingml/2006/picture">
-                  <pic:nvPicPr>
-                    <pic:cNvPr id="1051155113" name="Picture 1" descr="A screenshot of a computer menu&#10;&#10;AI-generated content may be incorrect."/>
-                    <pic:cNvPicPr/>
-                  </pic:nvPicPr>
-                  <pic:blipFill>
-                    <a:blip r:embed="rId11"/>
-                    <a:stretch>
-                      <a:fillRect/>
-                    </a:stretch>
-                  </pic:blipFill>
-                  <pic:spPr>
-                    <a:xfrm>
-                      <a:off x="0" y="0"/>
-                      <a:ext cx="3867690" cy="3200847"/>
-                    </a:xfrm>
-                    <a:prstGeom prst="rect">
-                      <a:avLst/>
-                    </a:prstGeom>
-                  </pic:spPr>
-                </pic:pic>
-              </a:graphicData>
-            </a:graphic>
-          </wp:inline>
-        </w:drawing>
-      </w:r>
-    </w:p>
-    <w:p/>
-    <w:p>
-      <w:r>
-        <w:t>Option 2</w:t>
-      </w:r>
-      <w:r>
-        <w:t>:</w:t>
-      </w:r>
-    </w:p>
-    <w:p>
-      <w:r>
-        <w:drawing>
-          <wp:inline distT="0" distB="0" distL="0" distR="0" wp14:anchorId="790826E6" wp14:editId="3DA01963">
-            <wp:extent cx="3829584" cy="3172268"/>
-            <wp:effectExtent l="0" t="0" r="0" b="9525"/>
-            <wp:docPr id="314294445" name="Picture 1" descr="A screenshot of a menu&#10;&#10;AI-generated content may be incorrect."/>
-            <wp:cNvGraphicFramePr>
-              <a:graphicFrameLocks xmlns:a="http://schemas.openxmlformats.org/drawingml/2006/main" noChangeAspect="1"/>
-            </wp:cNvGraphicFramePr>
-            <a:graphic xmlns:a="http://schemas.openxmlformats.org/drawingml/2006/main">
-              <a:graphicData uri="http://schemas.openxmlformats.org/drawingml/2006/picture">
-                <pic:pic xmlns:pic="http://schemas.openxmlformats.org/drawingml/2006/picture">
-                  <pic:nvPicPr>
-                    <pic:cNvPr id="314294445" name="Picture 1" descr="A screenshot of a menu&#10;&#10;AI-generated content may be incorrect."/>
-                    <pic:cNvPicPr/>
-                  </pic:nvPicPr>
-                  <pic:blipFill>
-                    <a:blip r:embed="rId12"/>
-                    <a:stretch>
-                      <a:fillRect/>
-                    </a:stretch>
-                  </pic:blipFill>
-                  <pic:spPr>
-                    <a:xfrm>
-                      <a:off x="0" y="0"/>
-                      <a:ext cx="3829584" cy="3172268"/>
-                    </a:xfrm>
-                    <a:prstGeom prst="rect">
-                      <a:avLst/>
-                    </a:prstGeom>
-                  </pic:spPr>
-                </pic:pic>
-              </a:graphicData>
-            </a:graphic>
-          </wp:inline>
-        </w:drawing>
-      </w:r>
-    </w:p>
-    <w:p>
-      <w:r>
-        <w:lastRenderedPageBreak/>
-        <w:drawing>
-          <wp:inline distT="0" distB="0" distL="0" distR="0" wp14:anchorId="78C24C10" wp14:editId="7E46FD33">
-            <wp:extent cx="5943600" cy="4296410"/>
-            <wp:effectExtent l="0" t="0" r="0" b="8890"/>
-            <wp:docPr id="1897808644" name="Picture 1" descr="A screenshot of a computer&#10;&#10;AI-generated content may be incorrect."/>
-            <wp:cNvGraphicFramePr>
-              <a:graphicFrameLocks xmlns:a="http://schemas.openxmlformats.org/drawingml/2006/main" noChangeAspect="1"/>
-            </wp:cNvGraphicFramePr>
-            <a:graphic xmlns:a="http://schemas.openxmlformats.org/drawingml/2006/main">
-              <a:graphicData uri="http://schemas.openxmlformats.org/drawingml/2006/picture">
-                <pic:pic xmlns:pic="http://schemas.openxmlformats.org/drawingml/2006/picture">
-                  <pic:nvPicPr>
-                    <pic:cNvPr id="1897808644" name="Picture 1" descr="A screenshot of a computer&#10;&#10;AI-generated content may be incorrect."/>
-                    <pic:cNvPicPr/>
-                  </pic:nvPicPr>
-                  <pic:blipFill>
-                    <a:blip r:embed="rId13"/>
-                    <a:stretch>
-                      <a:fillRect/>
-                    </a:stretch>
-                  </pic:blipFill>
-                  <pic:spPr>
-                    <a:xfrm>
-                      <a:off x="0" y="0"/>
-                      <a:ext cx="5943600" cy="4296410"/>
-                    </a:xfrm>
-                    <a:prstGeom prst="rect">
-                      <a:avLst/>
-                    </a:prstGeom>
-                  </pic:spPr>
-                </pic:pic>
-              </a:graphicData>
-            </a:graphic>
-          </wp:inline>
-        </w:drawing>
-      </w:r>
-    </w:p>
-    <w:p>
-      <w:r>
-        <w:t>Option 3</w:t>
-      </w:r>
-      <w:r>
-        <w:t xml:space="preserve">: </w:t>
-      </w:r>
-    </w:p>
-    <w:p>
-      <w:r>
-        <w:drawing>
-          <wp:inline distT="0" distB="0" distL="0" distR="0" wp14:anchorId="18C43E7B" wp14:editId="29B94509">
-            <wp:extent cx="3839111" cy="3134162"/>
-            <wp:effectExtent l="0" t="0" r="9525" b="0"/>
-            <wp:docPr id="172320087" name="Picture 1" descr="A screenshot of a menu&#10;&#10;AI-generated content may be incorrect."/>
-            <wp:cNvGraphicFramePr>
-              <a:graphicFrameLocks xmlns:a="http://schemas.openxmlformats.org/drawingml/2006/main" noChangeAspect="1"/>
-            </wp:cNvGraphicFramePr>
-            <a:graphic xmlns:a="http://schemas.openxmlformats.org/drawingml/2006/main">
-              <a:graphicData uri="http://schemas.openxmlformats.org/drawingml/2006/picture">
-                <pic:pic xmlns:pic="http://schemas.openxmlformats.org/drawingml/2006/picture">
-                  <pic:nvPicPr>
-                    <pic:cNvPr id="172320087" name="Picture 1" descr="A screenshot of a menu&#10;&#10;AI-generated content may be incorrect."/>
-                    <pic:cNvPicPr/>
-                  </pic:nvPicPr>
-                  <pic:blipFill>
-                    <a:blip r:embed="rId14"/>
-                    <a:stretch>
-                      <a:fillRect/>
-                    </a:stretch>
-                  </pic:blipFill>
-                  <pic:spPr>
-                    <a:xfrm>
-                      <a:off x="0" y="0"/>
-                      <a:ext cx="3839111" cy="3134162"/>
-                    </a:xfrm>
-                    <a:prstGeom prst="rect">
-                      <a:avLst/>
-                    </a:prstGeom>
-                  </pic:spPr>
-                </pic:pic>
-              </a:graphicData>
-            </a:graphic>
-          </wp:inline>
-        </w:drawing>
-      </w:r>
-    </w:p>
-    <w:p>
-      <w:r>
-        <w:lastRenderedPageBreak/>
-        <w:drawing>
-          <wp:inline distT="0" distB="0" distL="0" distR="0" wp14:anchorId="56F66A8C" wp14:editId="48372515">
-            <wp:extent cx="3877216" cy="3124636"/>
-            <wp:effectExtent l="0" t="0" r="9525" b="0"/>
-            <wp:docPr id="1642828072" name="Picture 1" descr="A screenshot of a computer menu&#10;&#10;AI-generated content may be incorrect."/>
-            <wp:cNvGraphicFramePr>
-              <a:graphicFrameLocks xmlns:a="http://schemas.openxmlformats.org/drawingml/2006/main" noChangeAspect="1"/>
-            </wp:cNvGraphicFramePr>
-            <a:graphic xmlns:a="http://schemas.openxmlformats.org/drawingml/2006/main">
-              <a:graphicData uri="http://schemas.openxmlformats.org/drawingml/2006/picture">
-                <pic:pic xmlns:pic="http://schemas.openxmlformats.org/drawingml/2006/picture">
-                  <pic:nvPicPr>
-                    <pic:cNvPr id="1642828072" name="Picture 1" descr="A screenshot of a computer menu&#10;&#10;AI-generated content may be incorrect."/>
-                    <pic:cNvPicPr/>
-                  </pic:nvPicPr>
-                  <pic:blipFill>
-                    <a:blip r:embed="rId15"/>
-                    <a:stretch>
-                      <a:fillRect/>
-                    </a:stretch>
-                  </pic:blipFill>
-                  <pic:spPr>
-                    <a:xfrm>
-                      <a:off x="0" y="0"/>
-                      <a:ext cx="3877216" cy="3124636"/>
+                      <a:ext cx="5943600" cy="1213485"/>
                     </a:xfrm>
                     <a:prstGeom prst="rect">
                       <a:avLst/>
@@ -707,12 +451,11 @@
     <w:p/>
     <w:p>
       <w:r>
-        <w:lastRenderedPageBreak/>
         <w:drawing>
-          <wp:inline distT="0" distB="0" distL="0" distR="0" wp14:anchorId="65438447" wp14:editId="11B64E7D">
-            <wp:extent cx="5943600" cy="4286885"/>
+          <wp:inline distT="0" distB="0" distL="0" distR="0" wp14:anchorId="2BC231AD" wp14:editId="13F21430">
+            <wp:extent cx="5943600" cy="3625215"/>
             <wp:effectExtent l="0" t="0" r="0" b="0"/>
-            <wp:docPr id="136493690" name="Picture 1" descr="A screenshot of a computer&#10;&#10;AI-generated content may be incorrect."/>
+            <wp:docPr id="1463688909" name="Picture 1" descr="A screenshot of a computer&#10;&#10;AI-generated content may be incorrect."/>
             <wp:cNvGraphicFramePr>
               <a:graphicFrameLocks xmlns:a="http://schemas.openxmlformats.org/drawingml/2006/main" noChangeAspect="1"/>
             </wp:cNvGraphicFramePr>
@@ -720,11 +463,11 @@
               <a:graphicData uri="http://schemas.openxmlformats.org/drawingml/2006/picture">
                 <pic:pic xmlns:pic="http://schemas.openxmlformats.org/drawingml/2006/picture">
                   <pic:nvPicPr>
-                    <pic:cNvPr id="136493690" name="Picture 1" descr="A screenshot of a computer&#10;&#10;AI-generated content may be incorrect."/>
+                    <pic:cNvPr id="1463688909" name="Picture 1" descr="A screenshot of a computer&#10;&#10;AI-generated content may be incorrect."/>
                     <pic:cNvPicPr/>
                   </pic:nvPicPr>
                   <pic:blipFill>
-                    <a:blip r:embed="rId16"/>
+                    <a:blip r:embed="rId10"/>
                     <a:stretch>
                       <a:fillRect/>
                     </a:stretch>
@@ -732,47 +475,7 @@
                   <pic:spPr>
                     <a:xfrm>
                       <a:off x="0" y="0"/>
-                      <a:ext cx="5943600" cy="4286885"/>
-                    </a:xfrm>
-                    <a:prstGeom prst="rect">
-                      <a:avLst/>
-                    </a:prstGeom>
-                  </pic:spPr>
-                </pic:pic>
-              </a:graphicData>
-            </a:graphic>
-          </wp:inline>
-        </w:drawing>
-      </w:r>
-    </w:p>
-    <w:p/>
-    <w:p>
-      <w:r>
-        <w:drawing>
-          <wp:inline distT="0" distB="0" distL="0" distR="0" wp14:anchorId="449F42F9" wp14:editId="7CDD829A">
-            <wp:extent cx="5943600" cy="1094740"/>
-            <wp:effectExtent l="0" t="0" r="0" b="0"/>
-            <wp:docPr id="1031936417" name="Picture 1" descr="A screenshot of a computer&#10;&#10;AI-generated content may be incorrect."/>
-            <wp:cNvGraphicFramePr>
-              <a:graphicFrameLocks xmlns:a="http://schemas.openxmlformats.org/drawingml/2006/main" noChangeAspect="1"/>
-            </wp:cNvGraphicFramePr>
-            <a:graphic xmlns:a="http://schemas.openxmlformats.org/drawingml/2006/main">
-              <a:graphicData uri="http://schemas.openxmlformats.org/drawingml/2006/picture">
-                <pic:pic xmlns:pic="http://schemas.openxmlformats.org/drawingml/2006/picture">
-                  <pic:nvPicPr>
-                    <pic:cNvPr id="1031936417" name="Picture 1" descr="A screenshot of a computer&#10;&#10;AI-generated content may be incorrect."/>
-                    <pic:cNvPicPr/>
-                  </pic:nvPicPr>
-                  <pic:blipFill>
-                    <a:blip r:embed="rId17"/>
-                    <a:stretch>
-                      <a:fillRect/>
-                    </a:stretch>
-                  </pic:blipFill>
-                  <pic:spPr>
-                    <a:xfrm>
-                      <a:off x="0" y="0"/>
-                      <a:ext cx="5943600" cy="1094740"/>
+                      <a:ext cx="5943600" cy="3625215"/>
                     </a:xfrm>
                     <a:prstGeom prst="rect">
                       <a:avLst/>
@@ -787,9 +490,10 @@
     </w:p>
     <w:p/>
     <w:p/>
+    <w:p/>
     <w:sectPr>
-      <w:headerReference w:type="default" r:id="rId18"/>
-      <w:headerReference w:type="first" r:id="rId19"/>
+      <w:headerReference w:type="default" r:id="rId11"/>
+      <w:headerReference w:type="first" r:id="rId12"/>
       <w:pgSz w:w="12240" w:h="15840"/>
       <w:pgMar w:top="1440" w:right="1440" w:bottom="1440" w:left="1440" w:header="720" w:footer="720" w:gutter="0"/>
       <w:cols w:space="720"/>

</xml_diff>